<commit_message>
add update post  with another tagged_user
</commit_message>
<xml_diff>
--- a/shareswebservice/more_detail_project.docx
+++ b/shareswebservice/more_detail_project.docx
@@ -31,31 +31,13 @@
       <w:r>
         <w:t xml:space="preserve">           </w:t>
       </w:r>
-      <w:proofErr w:type="gramStart"/>
-      <w:r>
-        <w:rPr>
-          <w:sz w:val="16"/>
-          <w:szCs w:val="16"/>
-        </w:rPr>
-        <w:t>eclipse(</w:t>
-      </w:r>
-      <w:proofErr w:type="gramEnd"/>
-      <w:r>
-        <w:rPr>
-          <w:sz w:val="16"/>
-          <w:szCs w:val="16"/>
-        </w:rPr>
-        <w:t>create maven project)+</w:t>
-      </w:r>
-      <w:proofErr w:type="spellStart"/>
-      <w:r>
-        <w:rPr>
-          <w:sz w:val="16"/>
-          <w:szCs w:val="16"/>
-        </w:rPr>
-        <w:t>tomcat+mysql+jersey</w:t>
-      </w:r>
-      <w:proofErr w:type="spellEnd"/>
+      <w:r>
+        <w:rPr>
+          <w:sz w:val="16"/>
+          <w:szCs w:val="16"/>
+        </w:rPr>
+        <w:t>eclipse(create maven project)+tomcat+mysql+jersey</w:t>
+      </w:r>
     </w:p>
     <w:p>
       <w:pPr>
@@ -93,39 +75,7 @@
           <w:sz w:val="16"/>
           <w:szCs w:val="16"/>
         </w:rPr>
-        <w:t>On Eclipse Click File-&gt;</w:t>
-      </w:r>
-      <w:proofErr w:type="gramStart"/>
-      <w:r>
-        <w:rPr>
-          <w:sz w:val="16"/>
-          <w:szCs w:val="16"/>
-        </w:rPr>
-        <w:t>Import ,</w:t>
-      </w:r>
-      <w:proofErr w:type="gramEnd"/>
-      <w:r>
-        <w:rPr>
-          <w:sz w:val="16"/>
-          <w:szCs w:val="16"/>
-        </w:rPr>
-        <w:t xml:space="preserve"> then Select General-&gt;Existing Projects into </w:t>
-      </w:r>
-      <w:proofErr w:type="spellStart"/>
-      <w:r>
-        <w:rPr>
-          <w:sz w:val="16"/>
-          <w:szCs w:val="16"/>
-        </w:rPr>
-        <w:t>Wrokspace</w:t>
-      </w:r>
-      <w:proofErr w:type="spellEnd"/>
-      <w:r>
-        <w:rPr>
-          <w:sz w:val="16"/>
-          <w:szCs w:val="16"/>
-        </w:rPr>
-        <w:t>.</w:t>
+        <w:t>On Eclipse Click File-&gt;Import , then Select General-&gt;Existing Projects into Wrokspace.</w:t>
       </w:r>
     </w:p>
     <w:p>
@@ -145,23 +95,7 @@
           <w:sz w:val="16"/>
           <w:szCs w:val="16"/>
         </w:rPr>
-        <w:t xml:space="preserve">Select the folder which have your </w:t>
-      </w:r>
-      <w:proofErr w:type="gramStart"/>
-      <w:r>
-        <w:rPr>
-          <w:sz w:val="16"/>
-          <w:szCs w:val="16"/>
-        </w:rPr>
-        <w:t>Project ,Click</w:t>
-      </w:r>
-      <w:proofErr w:type="gramEnd"/>
-      <w:r>
-        <w:rPr>
-          <w:sz w:val="16"/>
-          <w:szCs w:val="16"/>
-        </w:rPr>
-        <w:t xml:space="preserve"> on Finish</w:t>
+        <w:t>Select the folder which have your Project ,Click on Finish</w:t>
       </w:r>
     </w:p>
     <w:p>
@@ -201,23 +135,7 @@
           <w:sz w:val="16"/>
           <w:szCs w:val="16"/>
         </w:rPr>
-        <w:t xml:space="preserve">Add your Tomcat server </w:t>
-      </w:r>
-      <w:proofErr w:type="gramStart"/>
-      <w:r>
-        <w:rPr>
-          <w:sz w:val="16"/>
-          <w:szCs w:val="16"/>
-        </w:rPr>
-        <w:t>instance(</w:t>
-      </w:r>
-      <w:proofErr w:type="gramEnd"/>
-      <w:r>
-        <w:rPr>
-          <w:sz w:val="16"/>
-          <w:szCs w:val="16"/>
-        </w:rPr>
-        <w:t>need to download from web)</w:t>
+        <w:t>Add your Tomcat server instance(need to download from web)</w:t>
       </w:r>
     </w:p>
     <w:p>
@@ -277,25 +195,7 @@
           <w:sz w:val="16"/>
           <w:szCs w:val="16"/>
         </w:rPr>
-        <w:t xml:space="preserve">Add </w:t>
-      </w:r>
-      <w:proofErr w:type="spellStart"/>
-      <w:proofErr w:type="gramStart"/>
-      <w:r>
-        <w:rPr>
-          <w:sz w:val="16"/>
-          <w:szCs w:val="16"/>
-        </w:rPr>
-        <w:t>Tomcat,Tomcat</w:t>
-      </w:r>
-      <w:proofErr w:type="spellEnd"/>
-      <w:proofErr w:type="gramEnd"/>
-      <w:r>
-        <w:rPr>
-          <w:sz w:val="16"/>
-          <w:szCs w:val="16"/>
-        </w:rPr>
-        <w:t xml:space="preserve"> instance show up in 'Servers' Tab</w:t>
+        <w:t>Add Tomcat,Tomcat instance show up in 'Servers' Tab</w:t>
       </w:r>
     </w:p>
     <w:p>
@@ -394,78 +294,22 @@
           <w:sz w:val="16"/>
           <w:szCs w:val="16"/>
         </w:rPr>
-        <w:t xml:space="preserve"> 3. </w:t>
-      </w:r>
-      <w:proofErr w:type="spellStart"/>
-      <w:r>
-        <w:rPr>
-          <w:b/>
-          <w:color w:val="FF0000"/>
-          <w:sz w:val="16"/>
-          <w:szCs w:val="16"/>
-        </w:rPr>
-        <w:t>mysql</w:t>
-      </w:r>
-      <w:proofErr w:type="spellEnd"/>
-      <w:r>
-        <w:rPr>
-          <w:b/>
-          <w:color w:val="FF0000"/>
-          <w:sz w:val="16"/>
-          <w:szCs w:val="16"/>
-        </w:rPr>
-        <w:t xml:space="preserve"> database </w:t>
-      </w:r>
-      <w:proofErr w:type="gramStart"/>
-      <w:r>
-        <w:rPr>
-          <w:b/>
-          <w:color w:val="FF0000"/>
-          <w:sz w:val="16"/>
-          <w:szCs w:val="16"/>
-        </w:rPr>
-        <w:t>table(</w:t>
-      </w:r>
-      <w:proofErr w:type="gramEnd"/>
-      <w:r>
-        <w:rPr>
-          <w:b/>
-          <w:color w:val="FF0000"/>
-          <w:sz w:val="16"/>
-          <w:szCs w:val="16"/>
-        </w:rPr>
-        <w:t>can be improved )</w:t>
-      </w:r>
-    </w:p>
-    <w:p>
-      <w:pPr>
-        <w:rPr>
-          <w:sz w:val="16"/>
-          <w:szCs w:val="16"/>
-        </w:rPr>
-      </w:pPr>
-      <w:r>
-        <w:rPr>
-          <w:sz w:val="16"/>
-          <w:szCs w:val="16"/>
-        </w:rPr>
-        <w:t xml:space="preserve">         </w:t>
-      </w:r>
-      <w:proofErr w:type="spellStart"/>
-      <w:r>
-        <w:rPr>
-          <w:sz w:val="16"/>
-          <w:szCs w:val="16"/>
-        </w:rPr>
-        <w:t>user_table</w:t>
-      </w:r>
-      <w:proofErr w:type="spellEnd"/>
-      <w:r>
-        <w:rPr>
-          <w:sz w:val="16"/>
-          <w:szCs w:val="16"/>
-        </w:rPr>
-        <w:t>:(only username and password)</w:t>
+        <w:t xml:space="preserve"> 3. mysql database table(can be improved )</w:t>
+      </w:r>
+    </w:p>
+    <w:p>
+      <w:pPr>
+        <w:rPr>
+          <w:sz w:val="16"/>
+          <w:szCs w:val="16"/>
+        </w:rPr>
+      </w:pPr>
+      <w:r>
+        <w:rPr>
+          <w:sz w:val="16"/>
+          <w:szCs w:val="16"/>
+        </w:rPr>
+        <w:t xml:space="preserve">         user_table:(only username and password)</w:t>
       </w:r>
     </w:p>
     <w:p>
@@ -545,55 +389,7 @@
           <w:sz w:val="16"/>
           <w:szCs w:val="16"/>
         </w:rPr>
-        <w:t xml:space="preserve">     </w:t>
-      </w:r>
-      <w:proofErr w:type="spellStart"/>
-      <w:r>
-        <w:rPr>
-          <w:sz w:val="16"/>
-          <w:szCs w:val="16"/>
-        </w:rPr>
-        <w:t>userprofile_</w:t>
-      </w:r>
-      <w:proofErr w:type="gramStart"/>
-      <w:r>
-        <w:rPr>
-          <w:sz w:val="16"/>
-          <w:szCs w:val="16"/>
-        </w:rPr>
-        <w:t>table</w:t>
-      </w:r>
-      <w:proofErr w:type="spellEnd"/>
-      <w:r>
-        <w:rPr>
-          <w:sz w:val="16"/>
-          <w:szCs w:val="16"/>
-        </w:rPr>
-        <w:t>(</w:t>
-      </w:r>
-      <w:proofErr w:type="gramEnd"/>
-      <w:r>
-        <w:rPr>
-          <w:sz w:val="16"/>
-          <w:szCs w:val="16"/>
-        </w:rPr>
-        <w:t xml:space="preserve">until now, username and </w:t>
-      </w:r>
-      <w:proofErr w:type="spellStart"/>
-      <w:r>
-        <w:rPr>
-          <w:sz w:val="16"/>
-          <w:szCs w:val="16"/>
-        </w:rPr>
-        <w:t>interest_category</w:t>
-      </w:r>
-      <w:proofErr w:type="spellEnd"/>
-      <w:r>
-        <w:rPr>
-          <w:sz w:val="16"/>
-          <w:szCs w:val="16"/>
-        </w:rPr>
-        <w:t>, can add more information like description)</w:t>
+        <w:t xml:space="preserve">     userprofile_table(until now, username and interest_category, can add more information like description)</w:t>
       </w:r>
     </w:p>
     <w:p>
@@ -673,39 +469,7 @@
           <w:sz w:val="16"/>
           <w:szCs w:val="16"/>
         </w:rPr>
-        <w:t xml:space="preserve">   </w:t>
-      </w:r>
-      <w:proofErr w:type="spellStart"/>
-      <w:r>
-        <w:rPr>
-          <w:sz w:val="16"/>
-          <w:szCs w:val="16"/>
-        </w:rPr>
-        <w:t>post_</w:t>
-      </w:r>
-      <w:proofErr w:type="gramStart"/>
-      <w:r>
-        <w:rPr>
-          <w:sz w:val="16"/>
-          <w:szCs w:val="16"/>
-        </w:rPr>
-        <w:t>table</w:t>
-      </w:r>
-      <w:proofErr w:type="spellEnd"/>
-      <w:r>
-        <w:rPr>
-          <w:sz w:val="16"/>
-          <w:szCs w:val="16"/>
-        </w:rPr>
-        <w:t>(</w:t>
-      </w:r>
-      <w:proofErr w:type="gramEnd"/>
-      <w:r>
-        <w:rPr>
-          <w:sz w:val="16"/>
-          <w:szCs w:val="16"/>
-        </w:rPr>
-        <w:t>also can add more information as you want)</w:t>
+        <w:t xml:space="preserve">   post_table(also can add more information as you want)</w:t>
       </w:r>
     </w:p>
     <w:p>
@@ -885,19 +649,19 @@
           <w:sz w:val="16"/>
           <w:szCs w:val="16"/>
         </w:rPr>
-        <w:t xml:space="preserve">restful </w:t>
-      </w:r>
-      <w:proofErr w:type="spellStart"/>
-      <w:r>
+        <w:t>restful api web service</w:t>
+      </w:r>
+    </w:p>
+    <w:p>
+      <w:pPr>
+        <w:ind w:firstLine="140"/>
         <w:rPr>
           <w:b/>
           <w:color w:val="FF0000"/>
           <w:sz w:val="16"/>
           <w:szCs w:val="16"/>
         </w:rPr>
-        <w:t>api</w:t>
-      </w:r>
-      <w:proofErr w:type="spellEnd"/>
+      </w:pPr>
       <w:r>
         <w:rPr>
           <w:b/>
@@ -905,7 +669,7 @@
           <w:sz w:val="16"/>
           <w:szCs w:val="16"/>
         </w:rPr>
-        <w:t xml:space="preserve"> web service</w:t>
+        <w:t xml:space="preserve">     ------use “Postman” as restful client to test(can be downloaded from web)</w:t>
       </w:r>
     </w:p>
     <w:p>
@@ -925,78 +689,7 @@
           <w:sz w:val="16"/>
           <w:szCs w:val="16"/>
         </w:rPr>
-        <w:t xml:space="preserve">     ------use “Postman” as restful client to </w:t>
-      </w:r>
-      <w:proofErr w:type="gramStart"/>
-      <w:r>
-        <w:rPr>
-          <w:b/>
-          <w:color w:val="FF0000"/>
-          <w:sz w:val="16"/>
-          <w:szCs w:val="16"/>
-        </w:rPr>
-        <w:t>test(</w:t>
-      </w:r>
-      <w:proofErr w:type="gramEnd"/>
-      <w:r>
-        <w:rPr>
-          <w:b/>
-          <w:color w:val="FF0000"/>
-          <w:sz w:val="16"/>
-          <w:szCs w:val="16"/>
-        </w:rPr>
-        <w:t>can be downloaded from web)</w:t>
-      </w:r>
-    </w:p>
-    <w:p>
-      <w:pPr>
-        <w:ind w:firstLine="140"/>
-        <w:rPr>
-          <w:b/>
-          <w:color w:val="FF0000"/>
-          <w:sz w:val="16"/>
-          <w:szCs w:val="16"/>
-        </w:rPr>
-      </w:pPr>
-      <w:r>
-        <w:rPr>
-          <w:b/>
-          <w:color w:val="FF0000"/>
-          <w:sz w:val="16"/>
-          <w:szCs w:val="16"/>
-        </w:rPr>
-        <w:t xml:space="preserve">      ----in </w:t>
-      </w:r>
-      <w:proofErr w:type="spellStart"/>
-      <w:proofErr w:type="gramStart"/>
-      <w:r>
-        <w:rPr>
-          <w:b/>
-          <w:color w:val="FF0000"/>
-          <w:sz w:val="16"/>
-          <w:szCs w:val="16"/>
-        </w:rPr>
-        <w:t>web.shares</w:t>
-      </w:r>
-      <w:proofErr w:type="gramEnd"/>
-      <w:r>
-        <w:rPr>
-          <w:b/>
-          <w:color w:val="FF0000"/>
-          <w:sz w:val="16"/>
-          <w:szCs w:val="16"/>
-        </w:rPr>
-        <w:t>.resources</w:t>
-      </w:r>
-      <w:proofErr w:type="spellEnd"/>
-      <w:r>
-        <w:rPr>
-          <w:b/>
-          <w:color w:val="FF0000"/>
-          <w:sz w:val="16"/>
-          <w:szCs w:val="16"/>
-        </w:rPr>
-        <w:t xml:space="preserve"> file, different resource java file represent different URI resource</w:t>
+        <w:t xml:space="preserve">      ----in web.shares.resources file, different resource java file represent different URI resource</w:t>
       </w:r>
     </w:p>
     <w:p>
@@ -1011,23 +704,13 @@
           <w:szCs w:val="16"/>
         </w:rPr>
       </w:pPr>
-      <w:proofErr w:type="gramStart"/>
       <w:r>
         <w:rPr>
           <w:color w:val="000000" w:themeColor="text1"/>
           <w:sz w:val="16"/>
           <w:szCs w:val="16"/>
         </w:rPr>
-        <w:t>LoginResource.java(</w:t>
-      </w:r>
-      <w:proofErr w:type="gramEnd"/>
-      <w:r>
-        <w:rPr>
-          <w:color w:val="000000" w:themeColor="text1"/>
-          <w:sz w:val="16"/>
-          <w:szCs w:val="16"/>
-        </w:rPr>
-        <w:t>login authentication)</w:t>
+        <w:t>LoginResource.java(login authentication)</w:t>
       </w:r>
       <w:r>
         <w:rPr>
@@ -1068,23 +751,7 @@
             <w:sz w:val="16"/>
             <w:szCs w:val="16"/>
           </w:rPr>
-          <w:t>http://localhost:8080/shares/webap</w:t>
-        </w:r>
-        <w:r>
-          <w:rPr>
-            <w:rStyle w:val="Hyperlink"/>
-            <w:sz w:val="16"/>
-            <w:szCs w:val="16"/>
-          </w:rPr>
-          <w:t>i</w:t>
-        </w:r>
-        <w:r>
-          <w:rPr>
-            <w:rStyle w:val="Hyperlink"/>
-            <w:sz w:val="16"/>
-            <w:szCs w:val="16"/>
-          </w:rPr>
-          <w:t>/login</w:t>
+          <w:t>http://localhost:8080/shares/webapi/login</w:t>
         </w:r>
       </w:hyperlink>
       <w:r>
@@ -1291,22 +958,13 @@
           <w:szCs w:val="16"/>
         </w:rPr>
       </w:pPr>
-      <w:proofErr w:type="gramStart"/>
       <w:r>
         <w:rPr>
           <w:sz w:val="16"/>
           <w:szCs w:val="16"/>
         </w:rPr>
         <w:lastRenderedPageBreak/>
-        <w:t>UserProfileResource.java(</w:t>
-      </w:r>
-      <w:proofErr w:type="gramEnd"/>
-      <w:r>
-        <w:rPr>
-          <w:sz w:val="16"/>
-          <w:szCs w:val="16"/>
-        </w:rPr>
-        <w:t>user information)</w:t>
+        <w:t>UserProfileResource.java(user information)</w:t>
       </w:r>
       <w:r>
         <w:rPr>
@@ -1400,23 +1058,7 @@
           <w:sz w:val="16"/>
           <w:szCs w:val="16"/>
         </w:rPr>
-        <w:t xml:space="preserve">User “pan” </w:t>
-      </w:r>
-      <w:proofErr w:type="gramStart"/>
-      <w:r>
-        <w:rPr>
-          <w:sz w:val="16"/>
-          <w:szCs w:val="16"/>
-        </w:rPr>
-        <w:t>information(</w:t>
-      </w:r>
-      <w:proofErr w:type="gramEnd"/>
-      <w:r>
-        <w:rPr>
-          <w:sz w:val="16"/>
-          <w:szCs w:val="16"/>
-        </w:rPr>
-        <w:t>e.g. interest category)</w:t>
+        <w:t>User “pan” information(e.g. interest category)</w:t>
       </w:r>
       <w:r>
         <w:rPr>
@@ -1591,14 +1233,7 @@
           <w:sz w:val="16"/>
           <w:szCs w:val="16"/>
         </w:rPr>
-        <w:t xml:space="preserve"> POST</w:t>
-      </w:r>
-      <w:r>
-        <w:rPr>
-          <w:sz w:val="16"/>
-          <w:szCs w:val="16"/>
-        </w:rPr>
-        <w:t xml:space="preserve"> </w:t>
+        <w:t xml:space="preserve"> POST </w:t>
       </w:r>
       <w:hyperlink r:id="rId17" w:history="1">
         <w:r>
@@ -1624,51 +1259,7 @@
           <w:sz w:val="16"/>
           <w:szCs w:val="16"/>
         </w:rPr>
-        <w:t>-----get User “</w:t>
-      </w:r>
-      <w:proofErr w:type="gramStart"/>
-      <w:r>
-        <w:rPr>
-          <w:sz w:val="16"/>
-          <w:szCs w:val="16"/>
-        </w:rPr>
-        <w:t>pan ”</w:t>
-      </w:r>
-      <w:proofErr w:type="gramEnd"/>
-      <w:r>
-        <w:rPr>
-          <w:sz w:val="16"/>
-          <w:szCs w:val="16"/>
-        </w:rPr>
-        <w:t xml:space="preserve"> friend list                                                    </w:t>
-      </w:r>
-      <w:r>
-        <w:rPr>
-          <w:sz w:val="16"/>
-          <w:szCs w:val="16"/>
-        </w:rPr>
-        <w:t>-----</w:t>
-      </w:r>
-      <w:r>
-        <w:rPr>
-          <w:sz w:val="16"/>
-          <w:szCs w:val="16"/>
-        </w:rPr>
-        <w:t>add</w:t>
-      </w:r>
-      <w:r>
-        <w:rPr>
-          <w:sz w:val="16"/>
-          <w:szCs w:val="16"/>
-        </w:rPr>
-        <w:t xml:space="preserve"> User “pan ”</w:t>
-      </w:r>
-      <w:r>
-        <w:rPr>
-          <w:sz w:val="16"/>
-          <w:szCs w:val="16"/>
-        </w:rPr>
-        <w:t xml:space="preserve"> friend </w:t>
+        <w:t xml:space="preserve">-----get User “pan ” friend list                                                    -----add User “pan ” friend </w:t>
       </w:r>
     </w:p>
     <w:p>
@@ -1819,14 +1410,7 @@
           <w:sz w:val="16"/>
           <w:szCs w:val="16"/>
         </w:rPr>
-        <w:t>DELETE</w:t>
-      </w:r>
-      <w:r>
-        <w:rPr>
-          <w:sz w:val="16"/>
-          <w:szCs w:val="16"/>
-        </w:rPr>
-        <w:t xml:space="preserve"> </w:t>
+        <w:t xml:space="preserve">DELETE </w:t>
       </w:r>
       <w:hyperlink r:id="rId20" w:history="1">
         <w:r>
@@ -1959,23 +1543,7 @@
           <w:sz w:val="16"/>
           <w:szCs w:val="16"/>
         </w:rPr>
-        <w:t xml:space="preserve">   </w:t>
-      </w:r>
-      <w:proofErr w:type="gramStart"/>
-      <w:r>
-        <w:rPr>
-          <w:sz w:val="16"/>
-          <w:szCs w:val="16"/>
-        </w:rPr>
-        <w:t>PostInfoResource.java(</w:t>
-      </w:r>
-      <w:proofErr w:type="gramEnd"/>
-      <w:r>
-        <w:rPr>
-          <w:sz w:val="16"/>
-          <w:szCs w:val="16"/>
-        </w:rPr>
-        <w:t>post information)</w:t>
+        <w:t xml:space="preserve">   PostInfoResource.java(post information)</w:t>
       </w:r>
     </w:p>
     <w:p>
@@ -2234,6 +1802,23 @@
         </w:rPr>
         <w:t xml:space="preserve">   </w:t>
       </w:r>
+      <w:r>
+        <w:rPr>
+          <w:sz w:val="16"/>
+          <w:szCs w:val="16"/>
+        </w:rPr>
+        <w:t xml:space="preserve">         PUT </w:t>
+      </w:r>
+      <w:hyperlink r:id="rId26" w:history="1">
+        <w:r>
+          <w:rPr>
+            <w:rStyle w:val="Hyperlink"/>
+            <w:sz w:val="16"/>
+            <w:szCs w:val="16"/>
+          </w:rPr>
+          <w:t>http://localhost:8080/shares/webapi/posts</w:t>
+        </w:r>
+      </w:hyperlink>
     </w:p>
     <w:p>
       <w:pPr>
@@ -2250,10 +1835,32 @@
         </w:rPr>
         <w:t>----add new post</w:t>
       </w:r>
-    </w:p>
-    <w:p>
-      <w:pPr>
-        <w:ind w:firstLine="260"/>
+      <w:r>
+        <w:rPr>
+          <w:sz w:val="16"/>
+          <w:szCs w:val="16"/>
+        </w:rPr>
+        <w:t xml:space="preserve">                                                                               ----update some</w:t>
+      </w:r>
+      <w:r>
+        <w:rPr>
+          <w:sz w:val="16"/>
+          <w:szCs w:val="16"/>
+        </w:rPr>
+        <w:t xml:space="preserve"> post</w:t>
+      </w:r>
+      <w:r>
+        <w:rPr>
+          <w:sz w:val="16"/>
+          <w:szCs w:val="16"/>
+        </w:rPr>
+        <w:t xml:space="preserve"> with another tagged_user</w:t>
+      </w:r>
+      <w:bookmarkStart w:id="0" w:name="_GoBack"/>
+      <w:bookmarkEnd w:id="0"/>
+    </w:p>
+    <w:p>
+      <w:pPr>
         <w:rPr>
           <w:sz w:val="16"/>
           <w:szCs w:val="16"/>
@@ -2266,7 +1873,6 @@
         </w:rPr>
         <w:t xml:space="preserve">   </w:t>
       </w:r>
-      <w:bookmarkStart w:id="0" w:name="_GoBack"/>
       <w:r>
         <w:rPr>
           <w:noProof/>
@@ -2274,8 +1880,8 @@
           <w:szCs w:val="16"/>
         </w:rPr>
         <w:drawing>
-          <wp:inline distT="0" distB="0" distL="0" distR="0" wp14:anchorId="43CD0730" wp14:editId="7F569182">
-            <wp:extent cx="2347221" cy="1483314"/>
+          <wp:inline distT="0" distB="0" distL="0" distR="0" wp14:anchorId="43CD0730" wp14:editId="41BDB608">
+            <wp:extent cx="2169829" cy="1829435"/>
             <wp:effectExtent l="0" t="0" r="0" b="0"/>
             <wp:docPr id="17" name="Picture 17" descr="../Desktop/Screen%20Shot%202016-02-19%20at%2010.31.35.png"/>
             <wp:cNvGraphicFramePr>
@@ -2291,7 +1897,7 @@
                     </pic:cNvPicPr>
                   </pic:nvPicPr>
                   <pic:blipFill>
-                    <a:blip r:embed="rId26" cstate="print">
+                    <a:blip r:embed="rId27" cstate="print">
                       <a:extLst>
                         <a:ext uri="{28A0092B-C50C-407E-A947-70E740481C1C}">
                           <a14:useLocalDpi xmlns:a14="http://schemas.microsoft.com/office/drawing/2010/main" val="0"/>
@@ -2306,7 +1912,7 @@
                   <pic:spPr bwMode="auto">
                     <a:xfrm>
                       <a:off x="0" y="0"/>
-                      <a:ext cx="2353284" cy="1487146"/>
+                      <a:ext cx="2186089" cy="1843144"/>
                     </a:xfrm>
                     <a:prstGeom prst="rect">
                       <a:avLst/>
@@ -2322,7 +1928,68 @@
           </wp:inline>
         </w:drawing>
       </w:r>
-      <w:bookmarkEnd w:id="0"/>
+      <w:r>
+        <w:rPr>
+          <w:sz w:val="16"/>
+          <w:szCs w:val="16"/>
+        </w:rPr>
+        <w:t xml:space="preserve">             </w:t>
+      </w:r>
+      <w:r>
+        <w:rPr>
+          <w:noProof/>
+          <w:sz w:val="16"/>
+          <w:szCs w:val="16"/>
+        </w:rPr>
+        <w:drawing>
+          <wp:inline distT="0" distB="0" distL="0" distR="0" wp14:anchorId="6EA0283D" wp14:editId="4FE74631">
+            <wp:extent cx="2436352" cy="1819910"/>
+            <wp:effectExtent l="0" t="0" r="2540" b="8890"/>
+            <wp:docPr id="5" name="Picture 5" descr="../../../../Desktop/Screen%20Shot%202016-02-19%20at%2011.34."/>
+            <wp:cNvGraphicFramePr>
+              <a:graphicFrameLocks xmlns:a="http://schemas.openxmlformats.org/drawingml/2006/main" noChangeAspect="1"/>
+            </wp:cNvGraphicFramePr>
+            <a:graphic xmlns:a="http://schemas.openxmlformats.org/drawingml/2006/main">
+              <a:graphicData uri="http://schemas.openxmlformats.org/drawingml/2006/picture">
+                <pic:pic xmlns:pic="http://schemas.openxmlformats.org/drawingml/2006/picture">
+                  <pic:nvPicPr>
+                    <pic:cNvPr id="0" name="Picture 1" descr="../../../../Desktop/Screen%20Shot%202016-02-19%20at%2011.34."/>
+                    <pic:cNvPicPr>
+                      <a:picLocks noChangeAspect="1" noChangeArrowheads="1"/>
+                    </pic:cNvPicPr>
+                  </pic:nvPicPr>
+                  <pic:blipFill>
+                    <a:blip r:embed="rId28" cstate="print">
+                      <a:extLst>
+                        <a:ext uri="{28A0092B-C50C-407E-A947-70E740481C1C}">
+                          <a14:useLocalDpi xmlns:a14="http://schemas.microsoft.com/office/drawing/2010/main" val="0"/>
+                        </a:ext>
+                      </a:extLst>
+                    </a:blip>
+                    <a:srcRect/>
+                    <a:stretch>
+                      <a:fillRect/>
+                    </a:stretch>
+                  </pic:blipFill>
+                  <pic:spPr bwMode="auto">
+                    <a:xfrm>
+                      <a:off x="0" y="0"/>
+                      <a:ext cx="2451530" cy="1831248"/>
+                    </a:xfrm>
+                    <a:prstGeom prst="rect">
+                      <a:avLst/>
+                    </a:prstGeom>
+                    <a:noFill/>
+                    <a:ln>
+                      <a:noFill/>
+                    </a:ln>
+                  </pic:spPr>
+                </pic:pic>
+              </a:graphicData>
+            </a:graphic>
+          </wp:inline>
+        </w:drawing>
+      </w:r>
     </w:p>
     <w:sectPr>
       <w:pgSz w:w="11900" w:h="16840"/>

</xml_diff>